<commit_message>
Início a aula de CSS
</commit_message>
<xml_diff>
--- a/2025.02_curriculo_KEMILLY VICTÓRIA SOUZA SANTOS_desenvolvimento_web (1).docx
+++ b/2025.02_curriculo_KEMILLY VICTÓRIA SOUZA SANTOS_desenvolvimento_web (1).docx
@@ -51,7 +51,7 @@
                 <w:sz w:val="44"/>
                 <w:szCs w:val="44"/>
               </w:rPr>
-              <w:t>NOME COMPLETO</w:t>
+              <w:t>KEMILLY VICTÓRIA SOUZA SANTOS</w:t>
             </w:r>
           </w:p>
           <w:p>
@@ -159,7 +159,7 @@
                 <w:sz w:val="24"/>
                 <w:szCs w:val="24"/>
               </w:rPr>
-              <w:t>: (XX) 9XXXX-XXXX</w:t>
+              <w:t>: (11) 94026-1055</w:t>
             </w:r>
           </w:p>
           <w:p>
@@ -206,7 +206,7 @@
           <w:p>
             <w:pPr>
               <w:rPr>
-                <w:rStyle w:val="Hyperlink"/>
+                <w:color w:val="404040" w:themeColor="text1" w:themeTint="BF"/>
                 <w:sz w:val="24"/>
                 <w:szCs w:val="24"/>
                 <w:lang w:val="en-US"/>
@@ -221,29 +221,16 @@
                 <w:szCs w:val="24"/>
                 <w:lang w:val="en-US"/>
               </w:rPr>
-              <w:t>Linked</w:t>
-            </w:r>
-            <w:r>
-              <w:rPr>
-                <w:b/>
-                <w:bCs/>
+              <w:t>Github:</w:t>
+            </w:r>
+            <w:r>
+              <w:rPr>
                 <w:color w:val="404040" w:themeColor="text1" w:themeTint="BF"/>
                 <w:sz w:val="24"/>
                 <w:szCs w:val="24"/>
                 <w:lang w:val="en-US"/>
               </w:rPr>
-              <w:t>I</w:t>
-            </w:r>
-            <w:r>
-              <w:rPr>
-                <w:b/>
-                <w:bCs/>
-                <w:color w:val="404040" w:themeColor="text1" w:themeTint="BF"/>
-                <w:sz w:val="24"/>
-                <w:szCs w:val="24"/>
-                <w:lang w:val="en-US"/>
-              </w:rPr>
-              <w:t xml:space="preserve">n: </w:t>
+              <w:t xml:space="preserve"> </w:t>
             </w:r>
             <w:hyperlink r:id="rId7" w:history="1">
               <w:r>
@@ -253,50 +240,18 @@
                   <w:szCs w:val="24"/>
                   <w:lang w:val="en-US"/>
                 </w:rPr>
-                <w:t>https://www.linkedin.com/in/xxxxxxxxx/</w:t>
+                <w:t>https://github.com/KemillyvSouza</w:t>
               </w:r>
             </w:hyperlink>
-          </w:p>
-          <w:p>
-            <w:pPr>
+            <w:r>
               <w:rPr>
                 <w:color w:val="404040" w:themeColor="text1" w:themeTint="BF"/>
                 <w:sz w:val="24"/>
                 <w:szCs w:val="24"/>
                 <w:lang w:val="en-US"/>
               </w:rPr>
-            </w:pPr>
-            <w:r>
-              <w:rPr>
-                <w:b/>
-                <w:bCs/>
-                <w:color w:val="404040" w:themeColor="text1" w:themeTint="BF"/>
-                <w:sz w:val="24"/>
-                <w:szCs w:val="24"/>
-                <w:lang w:val="en-US"/>
-              </w:rPr>
-              <w:t>Github:</w:t>
-            </w:r>
-            <w:r>
-              <w:rPr>
-                <w:color w:val="404040" w:themeColor="text1" w:themeTint="BF"/>
-                <w:sz w:val="24"/>
-                <w:szCs w:val="24"/>
-                <w:lang w:val="en-US"/>
-              </w:rPr>
               <w:t xml:space="preserve"> </w:t>
             </w:r>
-            <w:hyperlink r:id="rId8" w:history="1">
-              <w:r>
-                <w:rPr>
-                  <w:rStyle w:val="Hyperlink"/>
-                  <w:sz w:val="24"/>
-                  <w:szCs w:val="24"/>
-                  <w:lang w:val="en-US"/>
-                </w:rPr>
-                <w:t>https://github.com/sua-conta</w:t>
-              </w:r>
-            </w:hyperlink>
           </w:p>
           <w:p>
             <w:pPr>
@@ -598,7 +553,17 @@
                 <w:sz w:val="24"/>
                 <w:szCs w:val="24"/>
               </w:rPr>
-              <w:t>Gestão Empresárial utilizando o software ERP TOTVS</w:t>
+              <w:t>Gestão Empresa</w:t>
+            </w:r>
+            <w:r>
+              <w:rPr>
+                <w:b/>
+                <w:bCs/>
+                <w:color w:val="404040" w:themeColor="text1" w:themeTint="BF"/>
+                <w:sz w:val="24"/>
+                <w:szCs w:val="24"/>
+              </w:rPr>
+              <w:t>rial utilizando o software ERP TOTVS</w:t>
             </w:r>
           </w:p>
           <w:p>
@@ -642,6 +607,14 @@
                 <w:szCs w:val="24"/>
               </w:rPr>
               <w:t>dministrativos</w:t>
+            </w:r>
+            <w:r>
+              <w:rPr>
+                <w:color w:val="404040" w:themeColor="text1" w:themeTint="BF"/>
+                <w:sz w:val="24"/>
+                <w:szCs w:val="24"/>
+              </w:rPr>
+              <w:t>;</w:t>
             </w:r>
           </w:p>
           <w:p>
@@ -1219,7 +1192,15 @@
                 <w:sz w:val="24"/>
                 <w:szCs w:val="24"/>
               </w:rPr>
-              <w:t>Período de: 02/06/2021 até 21/06/2023</w:t>
+              <w:t>Período</w:t>
+            </w:r>
+            <w:r>
+              <w:rPr>
+                <w:color w:val="404040" w:themeColor="text1" w:themeTint="BF"/>
+                <w:sz w:val="24"/>
+                <w:szCs w:val="24"/>
+              </w:rPr>
+              <w:t>: 02/06/2021 até 21/06/2023</w:t>
             </w:r>
             <w:r>
               <w:rPr>
@@ -1269,35 +1250,24 @@
                 <w:sz w:val="24"/>
                 <w:szCs w:val="24"/>
               </w:rPr>
-              <w:t>VENDEDOR(A)</w:t>
-            </w:r>
-          </w:p>
-          <w:p>
-            <w:pPr>
-              <w:rPr>
-                <w:color w:val="404040" w:themeColor="text1" w:themeTint="BF"/>
-                <w:sz w:val="24"/>
-                <w:szCs w:val="24"/>
-              </w:rPr>
-            </w:pPr>
-            <w:r>
-              <w:rPr>
-                <w:color w:val="404040" w:themeColor="text1" w:themeTint="BF"/>
-                <w:sz w:val="24"/>
-                <w:szCs w:val="24"/>
-              </w:rPr>
-              <w:lastRenderedPageBreak/>
-              <w:t>Período: E</w:t>
-            </w:r>
-            <w:bookmarkStart w:id="0" w:name="_GoBack"/>
-            <w:bookmarkEnd w:id="0"/>
-            <w:r>
-              <w:rPr>
-                <w:color w:val="404040" w:themeColor="text1" w:themeTint="BF"/>
-                <w:sz w:val="24"/>
-                <w:szCs w:val="24"/>
-              </w:rPr>
-              <w:t>M ABERTO</w:t>
+              <w:t>Vendedor(a)</w:t>
+            </w:r>
+          </w:p>
+          <w:p>
+            <w:pPr>
+              <w:rPr>
+                <w:color w:val="404040" w:themeColor="text1" w:themeTint="BF"/>
+                <w:sz w:val="24"/>
+                <w:szCs w:val="24"/>
+              </w:rPr>
+            </w:pPr>
+            <w:r>
+              <w:rPr>
+                <w:color w:val="404040" w:themeColor="text1" w:themeTint="BF"/>
+                <w:sz w:val="24"/>
+                <w:szCs w:val="24"/>
+              </w:rPr>
+              <w:t>Período: Em Aberto</w:t>
             </w:r>
             <w:r>
               <w:rPr>
@@ -1389,8 +1359,25 @@
                 <w:szCs w:val="24"/>
               </w:rPr>
               <w:br/>
-              <w:t>LOCAL: E. E. Prof° Antônio José Leite</w:t>
-            </w:r>
+              <w:t xml:space="preserve">LOCAL: E. E. Prof° </w:t>
+            </w:r>
+            <w:r>
+              <w:rPr>
+                <w:color w:val="404040" w:themeColor="text1" w:themeTint="BF"/>
+                <w:sz w:val="24"/>
+                <w:szCs w:val="24"/>
+              </w:rPr>
+              <w:t>ANTÔNIO JOSÉ LEITE</w:t>
+            </w:r>
+          </w:p>
+          <w:p>
+            <w:pPr>
+              <w:rPr>
+                <w:color w:val="404040" w:themeColor="text1" w:themeTint="BF"/>
+                <w:sz w:val="24"/>
+                <w:szCs w:val="24"/>
+              </w:rPr>
+            </w:pPr>
             <w:r>
               <w:rPr>
                 <w:color w:val="404040" w:themeColor="text1" w:themeTint="BF"/>
@@ -1406,6 +1393,14 @@
                 <w:szCs w:val="24"/>
               </w:rPr>
               <w:br/>
+            </w:r>
+            <w:bookmarkStart w:id="0" w:name="_GoBack"/>
+            <w:r>
+              <w:rPr>
+                <w:color w:val="404040" w:themeColor="text1" w:themeTint="BF"/>
+                <w:sz w:val="24"/>
+                <w:szCs w:val="24"/>
+              </w:rPr>
               <w:t>TRABALHO VOLUNTÁRIO</w:t>
             </w:r>
             <w:r>
@@ -1417,6 +1412,7 @@
               <w:br/>
               <w:t>CEI OLHAR DE CRIANÇA</w:t>
             </w:r>
+            <w:bookmarkEnd w:id="0"/>
           </w:p>
           <w:p>
             <w:pPr>

</xml_diff>